<commit_message>
Change by John to make it sound a little better, no change to the meaning, just the delivery
Signed-off-by: frothbeast <frothbeast@gmail.com>
</commit_message>
<xml_diff>
--- a/Union bylaws.docx
+++ b/Union bylaws.docx
@@ -654,7 +654,27 @@
           <w:sz w:val="24"/>
           <w:szCs w:val="24"/>
         </w:rPr>
-        <w:t>Article 4 -Fiscal</w:t>
+        <w:t>Article 4 -</w:t>
+      </w:r>
+      <w:r>
+        <w:rPr>
+          <w:rFonts w:ascii="Lato" w:hAnsi="Lato"/>
+          <w:b/>
+          <w:bCs/>
+          <w:sz w:val="24"/>
+          <w:szCs w:val="24"/>
+        </w:rPr>
+        <w:t xml:space="preserve"> </w:t>
+      </w:r>
+      <w:r>
+        <w:rPr>
+          <w:rFonts w:ascii="Lato" w:hAnsi="Lato"/>
+          <w:b/>
+          <w:bCs/>
+          <w:sz w:val="24"/>
+          <w:szCs w:val="24"/>
+        </w:rPr>
+        <w:t>Fiscal</w:t>
       </w:r>
     </w:p>
     <w:p>
@@ -2821,7 +2841,27 @@
           <w:sz w:val="24"/>
           <w:szCs w:val="24"/>
         </w:rPr>
-        <w:t>Article 6- Powers of Administration</w:t>
+        <w:t>Article 6</w:t>
+      </w:r>
+      <w:r>
+        <w:rPr>
+          <w:rFonts w:ascii="Lato" w:hAnsi="Lato"/>
+          <w:b/>
+          <w:bCs/>
+          <w:sz w:val="24"/>
+          <w:szCs w:val="24"/>
+        </w:rPr>
+        <w:t xml:space="preserve"> </w:t>
+      </w:r>
+      <w:r>
+        <w:rPr>
+          <w:rFonts w:ascii="Lato" w:hAnsi="Lato"/>
+          <w:b/>
+          <w:bCs/>
+          <w:sz w:val="24"/>
+          <w:szCs w:val="24"/>
+        </w:rPr>
+        <w:t>- Powers of Administration</w:t>
       </w:r>
     </w:p>
     <w:p>
@@ -2946,30 +2986,50 @@
       <w:r>
         <w:rPr>
           <w:rFonts w:ascii="Lato" w:hAnsi="Lato"/>
-          <w:sz w:val="20"/>
-          <w:szCs w:val="20"/>
-          <w:lang w:val="en-US"/>
-        </w:rPr>
-        <w:t>Special meetings</w:t>
-      </w:r>
-      <w:r>
-        <w:rPr>
-          <w:rFonts w:ascii="Lato" w:hAnsi="Lato"/>
-          <w:sz w:val="20"/>
-          <w:szCs w:val="20"/>
-          <w:lang w:val="en-US"/>
-        </w:rPr>
-        <w:t xml:space="preserve"> </w:t>
-      </w:r>
-      <w:r>
-        <w:rPr>
-          <w:rFonts w:ascii="Lato" w:hAnsi="Lato"/>
           <w:color w:val="FF0000"/>
           <w:sz w:val="20"/>
           <w:szCs w:val="20"/>
           <w:lang w:val="en-US"/>
         </w:rPr>
-        <w:t>or also general membership meetings</w:t>
+        <w:t>G</w:t>
+      </w:r>
+      <w:r>
+        <w:rPr>
+          <w:rFonts w:ascii="Lato" w:hAnsi="Lato"/>
+          <w:color w:val="FF0000"/>
+          <w:sz w:val="20"/>
+          <w:szCs w:val="20"/>
+          <w:lang w:val="en-US"/>
+        </w:rPr>
+        <w:t xml:space="preserve">eneral membership meetings </w:t>
+      </w:r>
+      <w:r>
+        <w:rPr>
+          <w:rFonts w:ascii="Lato" w:hAnsi="Lato"/>
+          <w:color w:val="FF0000"/>
+          <w:sz w:val="20"/>
+          <w:szCs w:val="20"/>
+          <w:lang w:val="en-US"/>
+        </w:rPr>
+        <w:t xml:space="preserve">and </w:t>
+      </w:r>
+      <w:r>
+        <w:rPr>
+          <w:rFonts w:ascii="Lato" w:hAnsi="Lato"/>
+          <w:sz w:val="20"/>
+          <w:szCs w:val="20"/>
+          <w:lang w:val="en-US"/>
+        </w:rPr>
+        <w:t>sp</w:t>
+      </w:r>
+      <w:r>
+        <w:rPr>
+          <w:rFonts w:ascii="Lato" w:hAnsi="Lato"/>
+          <w:sz w:val="20"/>
+          <w:szCs w:val="20"/>
+          <w:lang w:val="en-US"/>
+        </w:rPr>
+        <w:t>ecial meetings</w:t>
       </w:r>
       <w:r>
         <w:rPr>
@@ -3412,27 +3472,7 @@
           <w:szCs w:val="20"/>
           <w:lang w:val="en-US"/>
         </w:rPr>
-        <w:t xml:space="preserve">Any member in good standing possesses the right to call for a special election by submitting a written request to the Executive Board. This request must outline the reasons for the proposed election and be signed by the member making the request. Upon receipt of such a request, the executive board shall promptly assess its validity and, if deemed appropriate, proceed to </w:t>
-      </w:r>
-      <w:r>
-        <w:rPr>
-          <w:rFonts w:ascii="Lato" w:hAnsi="Lato"/>
-          <w:color w:val="FF0000"/>
-          <w:sz w:val="20"/>
-          <w:szCs w:val="20"/>
-          <w:lang w:val="en-US"/>
-        </w:rPr>
-        <w:t>schedule,</w:t>
-      </w:r>
-      <w:r>
-        <w:rPr>
-          <w:rFonts w:ascii="Lato" w:hAnsi="Lato"/>
-          <w:color w:val="FF0000"/>
-          <w:sz w:val="20"/>
-          <w:szCs w:val="20"/>
-          <w:lang w:val="en-US"/>
-        </w:rPr>
-        <w:t xml:space="preserve"> and conduct the special election in accordance with the established election procedures outlined in these bylaws.</w:t>
+        <w:t>Any member in good standing possesses the right to call for a special election by submitting a written request to the Executive Board. This request must outline the reasons for the proposed election and be signed by the member making the request. Upon receipt of such a request, the executive board shall promptly assess its validity and, if deemed appropriate, proceed to schedule, and conduct the special election in accordance with the established election procedures outlined in these bylaws.</w:t>
       </w:r>
     </w:p>
     <w:p>
@@ -3757,17 +3797,7 @@
           <w:szCs w:val="20"/>
           <w:lang w:val="en-US"/>
         </w:rPr>
-        <w:t xml:space="preserve"> </w:t>
-      </w:r>
-      <w:r>
-        <w:rPr>
-          <w:rFonts w:ascii="Lato" w:hAnsi="Lato"/>
-          <w:color w:val="FF0000"/>
-          <w:sz w:val="20"/>
-          <w:szCs w:val="20"/>
-          <w:lang w:val="en-US"/>
-        </w:rPr>
-        <w:t>shall be elected either by a show of hands at a regular or special membership meeting held at least one (1) month prior to the nominations or through an electronic voting process approved by the executive board</w:t>
+        <w:t xml:space="preserve"> shall be elected either by a show of hands at a regular or special membership meeting held at least one (1) month prior to the nominations or through an electronic voting process approved by the executive board</w:t>
       </w:r>
       <w:r>
         <w:rPr>
@@ -3914,38 +3944,17 @@
           <w:szCs w:val="20"/>
           <w:lang w:val="en-US"/>
         </w:rPr>
-        <w:t xml:space="preserve"> </w:t>
-      </w:r>
-      <w:r>
-        <w:rPr>
-          <w:rFonts w:ascii="Lato" w:hAnsi="Lato"/>
-          <w:strike/>
+        <w:t xml:space="preserve">   </w:t>
+      </w:r>
+      <w:r>
+        <w:rPr>
+          <w:rFonts w:ascii="Lato" w:hAnsi="Lato"/>
           <w:color w:val="FF0000"/>
           <w:sz w:val="20"/>
           <w:szCs w:val="20"/>
           <w:lang w:val="en-US"/>
         </w:rPr>
-        <w:t xml:space="preserve">  </w:t>
-      </w:r>
-      <w:r>
-        <w:rPr>
-          <w:rFonts w:ascii="Lato" w:hAnsi="Lato"/>
-          <w:color w:val="FF0000"/>
-          <w:sz w:val="20"/>
-          <w:szCs w:val="20"/>
-          <w:lang w:val="en-US"/>
-        </w:rPr>
-        <w:t>S</w:t>
-      </w:r>
-      <w:r>
-        <w:rPr>
-          <w:rFonts w:ascii="Lato" w:hAnsi="Lato"/>
-          <w:color w:val="FF0000"/>
-          <w:sz w:val="20"/>
-          <w:szCs w:val="20"/>
-          <w:lang w:val="en-US"/>
-        </w:rPr>
-        <w:t>et up voting by secret ballot and / or another secure &amp; confidential voting system. (including electronic)</w:t>
+        <w:t>Set up voting by secret ballot and / or another secure &amp; confidential voting system. (including electronic)</w:t>
       </w:r>
     </w:p>
     <w:p>
@@ -4427,27 +4436,7 @@
           <w:szCs w:val="20"/>
           <w:lang w:val="en-US"/>
         </w:rPr>
-        <w:t xml:space="preserve">, </w:t>
-      </w:r>
-      <w:r>
-        <w:rPr>
-          <w:rFonts w:ascii="Lato" w:hAnsi="Lato"/>
-          <w:color w:val="FF0000"/>
-          <w:sz w:val="20"/>
-          <w:szCs w:val="20"/>
-          <w:lang w:val="en-US"/>
-        </w:rPr>
-        <w:t>or rates used by Unifor National (whichever is higher</w:t>
-      </w:r>
-      <w:r>
-        <w:rPr>
-          <w:rFonts w:ascii="Lato" w:hAnsi="Lato"/>
-          <w:color w:val="FF0000"/>
-          <w:sz w:val="20"/>
-          <w:szCs w:val="20"/>
-          <w:lang w:val="en-US"/>
-        </w:rPr>
-        <w:t>)</w:t>
+        <w:t>, or rates used by Unifor National (whichever is higher)</w:t>
       </w:r>
       <w:r>
         <w:rPr>
@@ -4551,17 +4540,7 @@
           <w:szCs w:val="20"/>
           <w:lang w:val="en-US"/>
         </w:rPr>
-        <w:t>, or rates used by Unifor National (whichever is higher)</w:t>
-      </w:r>
-      <w:r>
-        <w:rPr>
-          <w:rFonts w:ascii="Lato" w:hAnsi="Lato"/>
-          <w:color w:val="FF0000"/>
-          <w:sz w:val="20"/>
-          <w:szCs w:val="20"/>
-          <w:lang w:val="en-US"/>
-        </w:rPr>
-        <w:t>,</w:t>
+        <w:t>, or rates used by Unifor National (whichever is higher),</w:t>
       </w:r>
       <w:r>
         <w:rPr>
@@ -4835,14 +4814,7 @@
           <w:rFonts w:ascii="Lato" w:hAnsi="Lato"/>
           <w:color w:val="FF0000"/>
         </w:rPr>
-        <w:t>0.735% - National plus 0.6015% - Local (Total 1.3365%)</w:t>
-      </w:r>
-      <w:r>
-        <w:rPr>
-          <w:rFonts w:ascii="Lato" w:hAnsi="Lato"/>
-          <w:color w:val="FF0000"/>
-        </w:rPr>
-        <w:t xml:space="preserve"> </w:t>
+        <w:t xml:space="preserve">0.735% - National plus 0.6015% - Local (Total 1.3365%) </w:t>
       </w:r>
       <w:r>
         <w:rPr>
@@ -5004,27 +4976,7 @@
           <w:szCs w:val="20"/>
           <w:lang w:val="en-US"/>
         </w:rPr>
-        <w:t>A</w:t>
-      </w:r>
-      <w:r>
-        <w:rPr>
-          <w:rFonts w:ascii="Lato" w:hAnsi="Lato"/>
-          <w:color w:val="FF0000"/>
-          <w:sz w:val="20"/>
-          <w:szCs w:val="20"/>
-          <w:lang w:val="en-US"/>
-        </w:rPr>
-        <w:t>t least 10% of membership or a minimum of 8 (whichever is greater)</w:t>
-      </w:r>
-      <w:r>
-        <w:rPr>
-          <w:rFonts w:ascii="Lato" w:hAnsi="Lato"/>
-          <w:color w:val="FF0000"/>
-          <w:sz w:val="20"/>
-          <w:szCs w:val="20"/>
-          <w:lang w:val="en-US"/>
-        </w:rPr>
-        <w:t xml:space="preserve"> </w:t>
+        <w:t xml:space="preserve">At least 10% of membership or a minimum of 8 (whichever is greater) </w:t>
       </w:r>
       <w:r>
         <w:rPr>
@@ -5364,7 +5316,7 @@
           <w:lang w:val="en-US"/>
         </w:rPr>
         <w:lastRenderedPageBreak/>
-        <w:t>Article 14 -- Order of Business</w:t>
+        <w:t>Article 14 - Order of Business</w:t>
       </w:r>
     </w:p>
     <w:p>
@@ -5634,7 +5586,51 @@
           <w:szCs w:val="24"/>
           <w:lang w:val="en-US"/>
         </w:rPr>
-        <w:t>Article 15-Attendance</w:t>
+        <w:t>Article 15</w:t>
+      </w:r>
+      <w:r>
+        <w:rPr>
+          <w:rFonts w:ascii="Lato" w:hAnsi="Lato"/>
+          <w:b/>
+          <w:bCs/>
+          <w:sz w:val="24"/>
+          <w:szCs w:val="24"/>
+          <w:lang w:val="en-US"/>
+        </w:rPr>
+        <w:t xml:space="preserve"> </w:t>
+      </w:r>
+      <w:r>
+        <w:rPr>
+          <w:rFonts w:ascii="Lato" w:hAnsi="Lato"/>
+          <w:b/>
+          <w:bCs/>
+          <w:sz w:val="24"/>
+          <w:szCs w:val="24"/>
+          <w:lang w:val="en-US"/>
+        </w:rPr>
+        <w:t>-</w:t>
+      </w:r>
+      <w:r>
+        <w:rPr>
+          <w:rFonts w:ascii="Lato" w:hAnsi="Lato"/>
+          <w:b/>
+          <w:bCs/>
+          <w:sz w:val="24"/>
+          <w:szCs w:val="24"/>
+          <w:lang w:val="en-US"/>
+        </w:rPr>
+        <w:t xml:space="preserve"> </w:t>
+      </w:r>
+      <w:r>
+        <w:rPr>
+          <w:rFonts w:ascii="Lato" w:hAnsi="Lato"/>
+          <w:b/>
+          <w:bCs/>
+          <w:sz w:val="24"/>
+          <w:szCs w:val="24"/>
+          <w:lang w:val="en-US"/>
+        </w:rPr>
+        <w:t>Attendance</w:t>
       </w:r>
     </w:p>
     <w:p>
@@ -5771,27 +5767,7 @@
           <w:szCs w:val="20"/>
           <w:lang w:val="en-US"/>
         </w:rPr>
-        <w:t>i</w:t>
-      </w:r>
-      <w:r>
-        <w:rPr>
-          <w:rFonts w:ascii="Lato" w:hAnsi="Lato"/>
-          <w:color w:val="FF0000"/>
-          <w:sz w:val="20"/>
-          <w:szCs w:val="20"/>
-          <w:lang w:val="en-US"/>
-        </w:rPr>
-        <w:t>n person or virtually</w:t>
-      </w:r>
-      <w:r>
-        <w:rPr>
-          <w:rFonts w:ascii="Lato" w:hAnsi="Lato"/>
-          <w:color w:val="FF0000"/>
-          <w:sz w:val="20"/>
-          <w:szCs w:val="20"/>
-          <w:lang w:val="en-US"/>
-        </w:rPr>
-        <w:t xml:space="preserve">, </w:t>
+        <w:t xml:space="preserve">in person or virtually, </w:t>
       </w:r>
       <w:r>
         <w:rPr>
@@ -6008,7 +5984,7 @@
           <w:lang w:val="en-US"/>
         </w:rPr>
         <w:lastRenderedPageBreak/>
-        <w:t>Article 17 -- Sick and Visitation Committee</w:t>
+        <w:t>Article 17 - Sick and Visitation Committee</w:t>
       </w:r>
     </w:p>
     <w:p>
@@ -6504,7 +6480,7 @@
           <w:szCs w:val="24"/>
           <w:lang w:val="en-US"/>
         </w:rPr>
-        <w:t>Article 18 -- Bylaw Committee, Procedure and Amendments</w:t>
+        <w:t>Article 18 - Bylaw Committee, Procedure and Amendments</w:t>
       </w:r>
     </w:p>
     <w:p>
@@ -7781,17 +7757,7 @@
           <w:szCs w:val="20"/>
           <w:lang w:val="en-US"/>
         </w:rPr>
-        <w:t>Any elected official</w:t>
-      </w:r>
-      <w:r>
-        <w:rPr>
-          <w:rFonts w:ascii="Lato" w:hAnsi="Lato"/>
-          <w:color w:val="FF0000"/>
-          <w:sz w:val="20"/>
-          <w:szCs w:val="20"/>
-          <w:lang w:val="en-US"/>
-        </w:rPr>
-        <w:t xml:space="preserve"> </w:t>
+        <w:t xml:space="preserve">Any elected official </w:t>
       </w:r>
       <w:r>
         <w:rPr>
@@ -7859,17 +7825,7 @@
           <w:szCs w:val="20"/>
           <w:lang w:val="en-US"/>
         </w:rPr>
-        <w:t>a</w:t>
-      </w:r>
-      <w:r>
-        <w:rPr>
-          <w:rFonts w:ascii="Lato" w:hAnsi="Lato"/>
-          <w:color w:val="FF0000"/>
-          <w:sz w:val="20"/>
-          <w:szCs w:val="20"/>
-          <w:lang w:val="en-US"/>
-        </w:rPr>
-        <w:t>ny elected official</w:t>
+        <w:t>any elected official</w:t>
       </w:r>
       <w:r>
         <w:rPr>
@@ -7889,18 +7845,7 @@
           <w:szCs w:val="20"/>
           <w:lang w:val="en-US"/>
         </w:rPr>
-        <w:t>a</w:t>
-      </w:r>
-      <w:r>
-        <w:rPr>
-          <w:rFonts w:ascii="Lato" w:hAnsi="Lato"/>
-          <w:strike/>
-          <w:color w:val="FF0000"/>
-          <w:sz w:val="20"/>
-          <w:szCs w:val="20"/>
-          <w:lang w:val="en-US"/>
-        </w:rPr>
-        <w:t xml:space="preserve"> shop steward or committeeperson</w:t>
+        <w:t>a shop steward or committeeperson</w:t>
       </w:r>
       <w:r>
         <w:rPr>
@@ -8019,21 +7964,7 @@
           <w:rFonts w:ascii="Lato" w:hAnsi="Lato"/>
           <w:color w:val="FF0000"/>
         </w:rPr>
-        <w:t>An elected Local Union Executive Board member may be recalled by the members for failing to</w:t>
-      </w:r>
-      <w:r>
-        <w:rPr>
-          <w:rFonts w:ascii="Lato" w:hAnsi="Lato"/>
-          <w:color w:val="FF0000"/>
-        </w:rPr>
-        <w:t xml:space="preserve"> </w:t>
-      </w:r>
-      <w:r>
-        <w:rPr>
-          <w:rFonts w:ascii="Lato" w:hAnsi="Lato"/>
-          <w:color w:val="FF0000"/>
-        </w:rPr>
-        <w:t>perform the duties of their office.   Pursuant to article 15, section B, paragraph 10 of the Unifor Constitution.</w:t>
+        <w:t>An elected Local Union Executive Board member may be recalled by the members for failing to perform the duties of their office.   Pursuant to article 15, section B, paragraph 10 of the Unifor Constitution.</w:t>
       </w:r>
     </w:p>
     <w:p>

</xml_diff>

<commit_message>
Kept the 2.5 hour dues line in as per John Alexander's request
Signed-off-by: frothbeast <frothbeast@gmail.com>
</commit_message>
<xml_diff>
--- a/Union bylaws.docx
+++ b/Union bylaws.docx
@@ -4807,28 +4807,60 @@
         <w:rPr>
           <w:rFonts w:ascii="Lato" w:hAnsi="Lato"/>
         </w:rPr>
-        <w:t xml:space="preserve">All dues are payable during the current month to the Financial Secretary of the local union. Minimum dues shall be a sum equivalent to </w:t>
+        <w:t xml:space="preserve">All dues are payable during the current month to the Financial Secretary of the local union. Minimum dues shall be a sum equivalent </w:t>
+      </w:r>
+      <w:r>
+        <w:rPr>
+          <w:rFonts w:ascii="Lato" w:hAnsi="Lato"/>
+        </w:rPr>
+        <w:t>two (2) hours and twenty (20) minutes straight time pay per month</w:t>
+      </w:r>
+      <w:r>
+        <w:rPr>
+          <w:rFonts w:ascii="Lato" w:hAnsi="Lato"/>
+        </w:rPr>
+        <w:t xml:space="preserve"> </w:t>
       </w:r>
       <w:r>
         <w:rPr>
           <w:rFonts w:ascii="Lato" w:hAnsi="Lato"/>
           <w:color w:val="FF0000"/>
         </w:rPr>
-        <w:t xml:space="preserve">0.735% - National plus 0.6015% - Local (Total 1.3365%) </w:t>
-      </w:r>
-      <w:r>
-        <w:rPr>
-          <w:rFonts w:ascii="Lato" w:hAnsi="Lato"/>
-          <w:strike/>
+        <w:t>(</w:t>
+      </w:r>
+      <w:r>
+        <w:rPr>
+          <w:rFonts w:ascii="Lato" w:hAnsi="Lato"/>
           <w:color w:val="FF0000"/>
         </w:rPr>
-        <w:t>two (2) hours and twenty (20) minutes straight time pay per month</w:t>
-      </w:r>
-      <w:r>
-        <w:rPr>
-          <w:rFonts w:ascii="Lato" w:hAnsi="Lato"/>
-        </w:rPr>
-        <w:t xml:space="preserve">, including cost-of-living allowance and any other amounts normally considered as part of a regular pay, but not including shift premium pursuant to Article 15 Section G of the constitution of the National Union Unifor-Canada. </w:t>
+        <w:t xml:space="preserve">equates </w:t>
+      </w:r>
+      <w:r>
+        <w:rPr>
+          <w:rFonts w:ascii="Lato" w:hAnsi="Lato"/>
+          <w:color w:val="FF0000"/>
+        </w:rPr>
+        <w:t>to 0.735% - National plus 0.6015% - Local (Total 1.3365%)</w:t>
+      </w:r>
+      <w:r>
+        <w:rPr>
+          <w:rFonts w:ascii="Lato" w:hAnsi="Lato"/>
+          <w:color w:val="FF0000"/>
+        </w:rPr>
+        <w:t xml:space="preserve"> per constitution)</w:t>
+      </w:r>
+      <w:r>
+        <w:rPr>
+          <w:rFonts w:ascii="Lato" w:hAnsi="Lato"/>
+          <w:color w:val="FF0000"/>
+        </w:rPr>
+        <w:t xml:space="preserve">, </w:t>
+      </w:r>
+      <w:r>
+        <w:rPr>
+          <w:rFonts w:ascii="Lato" w:hAnsi="Lato"/>
+        </w:rPr>
+        <w:t xml:space="preserve">including cost-of-living allowance and any other amounts normally considered as part of a regular pay, but not including shift premium pursuant to Article 15 Section G of the constitution of the National Union Unifor-Canada. </w:t>
       </w:r>
     </w:p>
     <w:p>

</xml_diff>

<commit_message>
more update to union due language
Signed-off-by: frothbeast <frothbeast@gmail.com>
</commit_message>
<xml_diff>
--- a/Union bylaws.docx
+++ b/Union bylaws.docx
@@ -4807,13 +4807,7 @@
         <w:rPr>
           <w:rFonts w:ascii="Lato" w:hAnsi="Lato"/>
         </w:rPr>
-        <w:t xml:space="preserve">All dues are payable during the current month to the Financial Secretary of the local union. Minimum dues shall be a sum equivalent </w:t>
-      </w:r>
-      <w:r>
-        <w:rPr>
-          <w:rFonts w:ascii="Lato" w:hAnsi="Lato"/>
-        </w:rPr>
-        <w:t>two (2) hours and twenty (20) minutes straight time pay per month</w:t>
+        <w:t>All dues are payable during the current month to the Financial Secretary of the local union. Minimum dues shall be</w:t>
       </w:r>
       <w:r>
         <w:rPr>
@@ -4826,28 +4820,35 @@
           <w:rFonts w:ascii="Lato" w:hAnsi="Lato"/>
           <w:color w:val="FF0000"/>
         </w:rPr>
-        <w:t>(</w:t>
+        <w:t xml:space="preserve"> 0.735% - National plus 0.6015% - Local (Total 1.3365%)</w:t>
       </w:r>
       <w:r>
         <w:rPr>
           <w:rFonts w:ascii="Lato" w:hAnsi="Lato"/>
           <w:color w:val="FF0000"/>
         </w:rPr>
-        <w:t xml:space="preserve">equates </w:t>
+        <w:t xml:space="preserve"> (or a sum </w:t>
       </w:r>
       <w:r>
         <w:rPr>
           <w:rFonts w:ascii="Lato" w:hAnsi="Lato"/>
           <w:color w:val="FF0000"/>
         </w:rPr>
-        <w:t>to 0.735% - National plus 0.6015% - Local (Total 1.3365%)</w:t>
+        <w:t>equivalent two (2) hours and twenty (20) minutes straight time pay per month</w:t>
       </w:r>
       <w:r>
         <w:rPr>
           <w:rFonts w:ascii="Lato" w:hAnsi="Lato"/>
           <w:color w:val="FF0000"/>
         </w:rPr>
-        <w:t xml:space="preserve"> per constitution)</w:t>
+        <w:t xml:space="preserve"> based on a 40 hr work week</w:t>
+      </w:r>
+      <w:r>
+        <w:rPr>
+          <w:rFonts w:ascii="Lato" w:hAnsi="Lato"/>
+          <w:color w:val="FF0000"/>
+        </w:rPr>
+        <w:t>)</w:t>
       </w:r>
       <w:r>
         <w:rPr>

</xml_diff>

<commit_message>
updated article 8 to deal with resignations from positions
and changed 1 year to 3 months in good standing in Article 7 section 4

Signed-off-by: frothbeast <frothbeast@gmail.com>
</commit_message>
<xml_diff>
--- a/Union bylaws.docx
+++ b/Union bylaws.docx
@@ -3282,22 +3282,50 @@
       <w:r>
         <w:rPr>
           <w:rFonts w:ascii="Lato" w:hAnsi="Lato"/>
-          <w:strike/>
           <w:color w:val="FF0000"/>
           <w:sz w:val="20"/>
           <w:szCs w:val="20"/>
           <w:lang w:val="en-US"/>
         </w:rPr>
-        <w:t>for one (1) year immediately prior to nomination</w:t>
-      </w:r>
-      <w:r>
-        <w:rPr>
-          <w:rFonts w:ascii="Lato" w:hAnsi="Lato"/>
-          <w:sz w:val="20"/>
-          <w:szCs w:val="20"/>
-          <w:lang w:val="en-US"/>
-        </w:rPr>
-        <w:t>. A laid off member will be considered in good standing for the month of the layoff, plus six (6) months, after which they must notify the Financial Secretary, and every month thereafter of his/her intent to remain in good standing.</w:t>
+        <w:t xml:space="preserve">for </w:t>
+      </w:r>
+      <w:r>
+        <w:rPr>
+          <w:rFonts w:ascii="Lato" w:hAnsi="Lato"/>
+          <w:color w:val="FF0000"/>
+          <w:sz w:val="20"/>
+          <w:szCs w:val="20"/>
+          <w:lang w:val="en-US"/>
+        </w:rPr>
+        <w:t>3 months</w:t>
+      </w:r>
+      <w:r>
+        <w:rPr>
+          <w:rFonts w:ascii="Lato" w:hAnsi="Lato"/>
+          <w:color w:val="FF0000"/>
+          <w:sz w:val="20"/>
+          <w:szCs w:val="20"/>
+          <w:lang w:val="en-US"/>
+        </w:rPr>
+        <w:t xml:space="preserve"> immediately prior to nomination</w:t>
+      </w:r>
+      <w:r>
+        <w:rPr>
+          <w:rFonts w:ascii="Lato" w:hAnsi="Lato"/>
+          <w:sz w:val="20"/>
+          <w:szCs w:val="20"/>
+          <w:lang w:val="en-US"/>
+        </w:rPr>
+        <w:t>.</w:t>
+      </w:r>
+      <w:r>
+        <w:rPr>
+          <w:rFonts w:ascii="Lato" w:hAnsi="Lato"/>
+          <w:sz w:val="20"/>
+          <w:szCs w:val="20"/>
+          <w:lang w:val="en-US"/>
+        </w:rPr>
+        <w:t xml:space="preserve"> A laid off member will be considered in good standing for the month of the layoff, plus six (6) months, after which they must notify the Financial Secretary, and every month thereafter of his/her intent to remain in good standing.</w:t>
       </w:r>
     </w:p>
     <w:p>
@@ -3655,42 +3683,71 @@
         <w:ind w:left="1134" w:hanging="1134"/>
         <w:rPr>
           <w:rFonts w:ascii="Lato" w:hAnsi="Lato"/>
-          <w:sz w:val="20"/>
-          <w:szCs w:val="20"/>
-          <w:lang w:val="en-US"/>
-        </w:rPr>
-      </w:pPr>
-      <w:r>
-        <w:rPr>
-          <w:rFonts w:ascii="Lato" w:hAnsi="Lato"/>
+          <w:color w:val="FF0000"/>
+          <w:sz w:val="20"/>
+          <w:szCs w:val="20"/>
+          <w:lang w:val="en-US"/>
+        </w:rPr>
+      </w:pPr>
+      <w:r>
+        <w:rPr>
+          <w:rFonts w:ascii="Lato" w:hAnsi="Lato"/>
+          <w:color w:val="FF0000"/>
           <w:sz w:val="20"/>
           <w:szCs w:val="20"/>
           <w:lang w:val="en-US"/>
         </w:rPr>
         <w:t>All vacancies in the Local Union, except the President shall be promptly filled by election. The Executive Board will temporarily appoint a member to fill the vacancy or vacancies until the election takes place.</w:t>
       </w:r>
-    </w:p>
-    <w:p>
-      <w:pPr>
-        <w:pStyle w:val="ListParagraph"/>
-        <w:ind w:left="1080"/>
-        <w:rPr>
-          <w:rFonts w:ascii="Lato" w:hAnsi="Lato"/>
-          <w:sz w:val="20"/>
-          <w:szCs w:val="20"/>
-          <w:lang w:val="en-US"/>
-        </w:rPr>
-      </w:pPr>
-    </w:p>
-    <w:p>
-      <w:pPr>
-        <w:pStyle w:val="ListParagraph"/>
-        <w:ind w:left="1077"/>
-        <w:rPr>
-          <w:rFonts w:ascii="Lato" w:hAnsi="Lato"/>
-          <w:sz w:val="20"/>
-          <w:szCs w:val="20"/>
-          <w:lang w:val="en-US"/>
+      <w:r>
+        <w:rPr>
+          <w:rFonts w:ascii="Lato" w:hAnsi="Lato"/>
+          <w:color w:val="FF0000"/>
+          <w:sz w:val="20"/>
+          <w:szCs w:val="20"/>
+          <w:lang w:val="en-US"/>
+        </w:rPr>
+        <w:br/>
+        <w:t>In the case of resignations, an Executive Board member will forward their resignation in writing to the President.  A Unit Representative will forward the</w:t>
+      </w:r>
+      <w:r>
+        <w:rPr>
+          <w:rFonts w:ascii="Lato" w:hAnsi="Lato"/>
+          <w:color w:val="FF0000"/>
+          <w:sz w:val="20"/>
+          <w:szCs w:val="20"/>
+          <w:lang w:val="en-US"/>
+        </w:rPr>
+        <w:t>ir</w:t>
+      </w:r>
+      <w:r>
+        <w:rPr>
+          <w:rFonts w:ascii="Lato" w:hAnsi="Lato"/>
+          <w:color w:val="FF0000"/>
+          <w:sz w:val="20"/>
+          <w:szCs w:val="20"/>
+          <w:lang w:val="en-US"/>
+        </w:rPr>
+        <w:t xml:space="preserve"> resignation in writing to their Unit Chairperson, who will then forward it to the President.</w:t>
+      </w:r>
+      <w:r>
+        <w:rPr>
+          <w:rFonts w:ascii="Lato" w:hAnsi="Lato"/>
+          <w:color w:val="FF0000"/>
+          <w:sz w:val="20"/>
+          <w:szCs w:val="20"/>
+          <w:lang w:val="en-US"/>
+        </w:rPr>
+        <w:br/>
+        <w:t>A three day cooling off period will be in place should the person reconsider in writing.  Resignations will then be immediately forwarded to the Election Committee Chairperson. The cooling off period will not be required for a member accepting a non-union position.</w:t>
+      </w:r>
+    </w:p>
+    <w:p>
+      <w:pPr>
+        <w:keepNext/>
+        <w:keepLines/>
+        <w:rPr>
+          <w:rFonts w:ascii="Lato" w:hAnsi="Lato"/>
         </w:rPr>
       </w:pPr>
     </w:p>
@@ -3705,8 +3762,8 @@
           <w:rFonts w:ascii="Lato" w:hAnsi="Lato"/>
           <w:b/>
           <w:bCs/>
-          <w:sz w:val="24"/>
-          <w:szCs w:val="24"/>
+          <w:sz w:val="20"/>
+          <w:szCs w:val="20"/>
           <w:lang w:val="en-US"/>
         </w:rPr>
       </w:pPr>
@@ -3715,12 +3772,12 @@
           <w:rFonts w:ascii="Lato" w:hAnsi="Lato"/>
           <w:b/>
           <w:bCs/>
-          <w:sz w:val="24"/>
-          <w:szCs w:val="24"/>
+          <w:sz w:val="20"/>
+          <w:szCs w:val="20"/>
           <w:lang w:val="en-US"/>
         </w:rPr>
         <w:lastRenderedPageBreak/>
-        <w:t>Article 9 - Election Committee and Their Duties</w:t>
+        <w:t>ARTICLE 9 – Election Committee and Their Duties</w:t>
       </w:r>
     </w:p>
     <w:p>
@@ -3739,6 +3796,17 @@
           <w:lang w:val="en-US"/>
         </w:rPr>
       </w:pPr>
+      <w:r>
+        <w:rPr>
+          <w:rFonts w:ascii="Lato" w:hAnsi="Lato"/>
+          <w:b/>
+          <w:bCs/>
+          <w:sz w:val="20"/>
+          <w:szCs w:val="20"/>
+          <w:lang w:val="en-US"/>
+        </w:rPr>
+        <w:t xml:space="preserve"> </w:t>
+      </w:r>
     </w:p>
     <w:p>
       <w:pPr>

</xml_diff>

<commit_message>
added in the company to the resignation language
Signed-off-by: frothbeast <frothbeast@gmail.com>
</commit_message>
<xml_diff>
--- a/Union bylaws.docx
+++ b/Union bylaws.docx
@@ -3739,7 +3739,27 @@
           <w:lang w:val="en-US"/>
         </w:rPr>
         <w:br/>
-        <w:t>A three day cooling off period will be in place should the person reconsider in writing.  Resignations will then be immediately forwarded to the Election Committee Chairperson. The cooling off period will not be required for a member accepting a non-union position.</w:t>
+        <w:t>A three day cooling off period will be in place should the person reconsider in writing.  Resignations will then be immediately forwarded to the Election Committee Chairperson. The cooling off period will not be required for a member accepting a non-union position</w:t>
+      </w:r>
+      <w:r>
+        <w:rPr>
+          <w:rFonts w:ascii="Lato" w:hAnsi="Lato"/>
+          <w:color w:val="FF0000"/>
+          <w:sz w:val="20"/>
+          <w:szCs w:val="20"/>
+          <w:lang w:val="en-US"/>
+        </w:rPr>
+        <w:t xml:space="preserve"> within the company</w:t>
+      </w:r>
+      <w:r>
+        <w:rPr>
+          <w:rFonts w:ascii="Lato" w:hAnsi="Lato"/>
+          <w:color w:val="FF0000"/>
+          <w:sz w:val="20"/>
+          <w:szCs w:val="20"/>
+          <w:lang w:val="en-US"/>
+        </w:rPr>
+        <w:t>.</w:t>
       </w:r>
     </w:p>
     <w:p>
@@ -3776,7 +3796,6 @@
           <w:szCs w:val="20"/>
           <w:lang w:val="en-US"/>
         </w:rPr>
-        <w:lastRenderedPageBreak/>
         <w:t>ARTICLE 9 – Election Committee and Their Duties</w:t>
       </w:r>
     </w:p>
@@ -6747,27 +6766,7 @@
           <w:szCs w:val="20"/>
           <w:lang w:val="en-US"/>
         </w:rPr>
-        <w:t xml:space="preserve">A vote shall be taken on the recommendations of the bylaw </w:t>
-      </w:r>
-      <w:proofErr w:type="gramStart"/>
-      <w:r>
-        <w:rPr>
-          <w:rFonts w:ascii="Lato" w:hAnsi="Lato"/>
-          <w:sz w:val="20"/>
-          <w:szCs w:val="20"/>
-          <w:lang w:val="en-US"/>
-        </w:rPr>
-        <w:t>committee</w:t>
-      </w:r>
-      <w:proofErr w:type="gramEnd"/>
-      <w:r>
-        <w:rPr>
-          <w:rFonts w:ascii="Lato" w:hAnsi="Lato"/>
-          <w:sz w:val="20"/>
-          <w:szCs w:val="20"/>
-          <w:lang w:val="en-US"/>
-        </w:rPr>
-        <w:t xml:space="preserve"> and it shall require a majority vote for adoption. </w:t>
+        <w:t xml:space="preserve">A vote shall be taken on the recommendations of the bylaw committee and it shall require a majority vote for adoption. </w:t>
       </w:r>
     </w:p>
     <w:p>
@@ -6823,27 +6822,7 @@
           <w:szCs w:val="20"/>
           <w:lang w:val="en-US"/>
         </w:rPr>
-        <w:t xml:space="preserve">The bylaws of the local union shall at all times be subordinate and subject to the provisions of the constitution of the National Union Unifor-Canada as such a constitution now </w:t>
-      </w:r>
-      <w:proofErr w:type="gramStart"/>
-      <w:r>
-        <w:rPr>
-          <w:rFonts w:ascii="Lato" w:hAnsi="Lato"/>
-          <w:sz w:val="20"/>
-          <w:szCs w:val="20"/>
-          <w:lang w:val="en-US"/>
-        </w:rPr>
-        <w:t>exists, or</w:t>
-      </w:r>
-      <w:proofErr w:type="gramEnd"/>
-      <w:r>
-        <w:rPr>
-          <w:rFonts w:ascii="Lato" w:hAnsi="Lato"/>
-          <w:sz w:val="20"/>
-          <w:szCs w:val="20"/>
-          <w:lang w:val="en-US"/>
-        </w:rPr>
-        <w:t xml:space="preserve"> may from time to time hereafter be altered or amended: and in the event of any conflict the constitution of the National Union Unifor-Canada shall govern.</w:t>
+        <w:t>The bylaws of the local union shall at all times be subordinate and subject to the provisions of the constitution of the National Union Unifor-Canada as such a constitution now exists, or may from time to time hereafter be altered or amended: and in the event of any conflict the constitution of the National Union Unifor-Canada shall govern.</w:t>
       </w:r>
     </w:p>
     <w:p>
@@ -7313,7 +7292,6 @@
         </w:rPr>
         <w:t xml:space="preserve"> </w:t>
       </w:r>
-      <w:proofErr w:type="gramStart"/>
       <w:r>
         <w:rPr>
           <w:rFonts w:ascii="Lato" w:hAnsi="Lato"/>
@@ -7344,7 +7322,6 @@
         </w:rPr>
         <w:t>will</w:t>
       </w:r>
-      <w:proofErr w:type="gramEnd"/>
       <w:r>
         <w:rPr>
           <w:rFonts w:ascii="Lato" w:hAnsi="Lato"/>

</xml_diff>

<commit_message>
Changed Schaeffler back to Vitesco
Signed-off-by: frothbeast <frothbeast@gmail.com>
</commit_message>
<xml_diff>
--- a/Union bylaws.docx
+++ b/Union bylaws.docx
@@ -7251,7 +7251,7 @@
           <w:szCs w:val="20"/>
           <w:lang w:val="en-US"/>
         </w:rPr>
-        <w:t>Schaeffler</w:t>
+        <w:t>Vitesco</w:t>
       </w:r>
       <w:r>
         <w:rPr>
@@ -8039,27 +8039,7 @@
           <w:szCs w:val="20"/>
           <w:lang w:val="en-US"/>
         </w:rPr>
-        <w:t xml:space="preserve">A majority vote of those </w:t>
-      </w:r>
-      <w:proofErr w:type="gramStart"/>
-      <w:r>
-        <w:rPr>
-          <w:rFonts w:ascii="Lato" w:hAnsi="Lato"/>
-          <w:sz w:val="20"/>
-          <w:szCs w:val="20"/>
-          <w:lang w:val="en-US"/>
-        </w:rPr>
-        <w:t>present</w:t>
-      </w:r>
-      <w:proofErr w:type="gramEnd"/>
-      <w:r>
-        <w:rPr>
-          <w:rFonts w:ascii="Lato" w:hAnsi="Lato"/>
-          <w:sz w:val="20"/>
-          <w:szCs w:val="20"/>
-          <w:lang w:val="en-US"/>
-        </w:rPr>
-        <w:t xml:space="preserve"> and voting is necessary to recall. The petition requirement and quorum requirements must be the same percentage figure. It should not be less than twenty-five (25%) </w:t>
+        <w:t xml:space="preserve">A majority vote of those present and voting is necessary to recall. The petition requirement and quorum requirements must be the same percentage figure. It should not be less than twenty-five (25%) </w:t>
       </w:r>
       <w:r>
         <w:rPr>

</xml_diff>

<commit_message>
Put old company back with strikethrough to accomodate union rules.
Signed-off-by: John <kh4054ng3l@hotmail.com>
</commit_message>
<xml_diff>
--- a/Union bylaws.docx
+++ b/Union bylaws.docx
@@ -5042,6 +5042,7 @@
           <w:szCs w:val="24"/>
           <w:lang w:val="en-US"/>
         </w:rPr>
+        <w:lastRenderedPageBreak/>
         <w:t>Article 13 - Membership Meetings and Quorums</w:t>
       </w:r>
     </w:p>
@@ -5435,7 +5436,6 @@
           <w:szCs w:val="24"/>
           <w:lang w:val="en-US"/>
         </w:rPr>
-        <w:lastRenderedPageBreak/>
         <w:t>Article 14 - Order of Business</w:t>
       </w:r>
     </w:p>
@@ -5706,6 +5706,7 @@
           <w:szCs w:val="24"/>
           <w:lang w:val="en-US"/>
         </w:rPr>
+        <w:lastRenderedPageBreak/>
         <w:t>Article 15</w:t>
       </w:r>
       <w:r>
@@ -6103,7 +6104,6 @@
           <w:szCs w:val="24"/>
           <w:lang w:val="en-US"/>
         </w:rPr>
-        <w:lastRenderedPageBreak/>
         <w:t>Article 17 - Sick and Visitation Committee</w:t>
       </w:r>
     </w:p>
@@ -6600,6 +6600,7 @@
           <w:szCs w:val="24"/>
           <w:lang w:val="en-US"/>
         </w:rPr>
+        <w:lastRenderedPageBreak/>
         <w:t>Article 18 - Bylaw Committee, Procedure and Amendments</w:t>
       </w:r>
     </w:p>
@@ -6905,7 +6906,6 @@
           <w:szCs w:val="24"/>
           <w:lang w:val="en-US"/>
         </w:rPr>
-        <w:lastRenderedPageBreak/>
         <w:t>Article 19 - Delegates from Local</w:t>
       </w:r>
     </w:p>
@@ -7046,6 +7046,7 @@
           <w:szCs w:val="24"/>
           <w:lang w:val="en-US"/>
         </w:rPr>
+        <w:lastRenderedPageBreak/>
         <w:t xml:space="preserve">Article 20 </w:t>
       </w:r>
       <w:r>
@@ -7246,6 +7247,27 @@
       <w:r>
         <w:rPr>
           <w:rFonts w:ascii="Lato" w:hAnsi="Lato"/>
+          <w:strike/>
+          <w:color w:val="FF0000"/>
+          <w:sz w:val="20"/>
+          <w:szCs w:val="20"/>
+          <w:lang w:val="en-US"/>
+        </w:rPr>
+        <w:t>Continental Tire Canada</w:t>
+      </w:r>
+      <w:r>
+        <w:rPr>
+          <w:rFonts w:ascii="Lato" w:hAnsi="Lato"/>
+          <w:color w:val="FF0000"/>
+          <w:sz w:val="20"/>
+          <w:szCs w:val="20"/>
+          <w:lang w:val="en-US"/>
+        </w:rPr>
+        <w:t xml:space="preserve"> </w:t>
+      </w:r>
+      <w:r>
+        <w:rPr>
+          <w:rFonts w:ascii="Lato" w:hAnsi="Lato"/>
           <w:color w:val="FF0000"/>
           <w:sz w:val="20"/>
           <w:szCs w:val="20"/>
@@ -7833,7 +7855,6 @@
           <w:szCs w:val="24"/>
           <w:lang w:val="en-US"/>
         </w:rPr>
-        <w:lastRenderedPageBreak/>
         <w:t>Article 21 - Recall Procedure</w:t>
       </w:r>
     </w:p>

</xml_diff>

<commit_message>
Added 1 year line strikethrough to put original comment back in to show change Added signatures to the pdf file.
</commit_message>
<xml_diff>
--- a/Union bylaws.docx
+++ b/Union bylaws.docx
@@ -415,12 +415,48 @@
           <w:rFonts w:ascii="Lato" w:hAnsi="Lato"/>
           <w:b/>
           <w:bCs/>
+          <w:color w:val="FF0000"/>
+          <w:sz w:val="28"/>
+          <w:szCs w:val="28"/>
+        </w:rPr>
+        <w:t xml:space="preserve"> Dec 06, </w:t>
+      </w:r>
+      <w:proofErr w:type="gramStart"/>
+      <w:r>
+        <w:rPr>
+          <w:rFonts w:ascii="Lato" w:hAnsi="Lato"/>
+          <w:b/>
+          <w:bCs/>
+          <w:color w:val="FF0000"/>
+          <w:sz w:val="28"/>
+          <w:szCs w:val="28"/>
+        </w:rPr>
+        <w:t xml:space="preserve">2024 </w:t>
+      </w:r>
+      <w:r>
+        <w:rPr>
+          <w:rFonts w:ascii="Lato" w:hAnsi="Lato"/>
+          <w:b/>
+          <w:bCs/>
           <w:strike/>
           <w:color w:val="FF0000"/>
           <w:sz w:val="28"/>
           <w:szCs w:val="28"/>
         </w:rPr>
-        <w:t xml:space="preserve"> Dec 12, 2017</w:t>
+        <w:t xml:space="preserve"> Dec</w:t>
+      </w:r>
+      <w:proofErr w:type="gramEnd"/>
+      <w:r>
+        <w:rPr>
+          <w:rFonts w:ascii="Lato" w:hAnsi="Lato"/>
+          <w:b/>
+          <w:bCs/>
+          <w:strike/>
+          <w:color w:val="FF0000"/>
+          <w:sz w:val="28"/>
+          <w:szCs w:val="28"/>
+        </w:rPr>
+        <w:t xml:space="preserve"> 12, 2017</w:t>
       </w:r>
     </w:p>
     <w:p>
@@ -3277,17 +3313,46 @@
           <w:szCs w:val="20"/>
           <w:lang w:val="en-US"/>
         </w:rPr>
-        <w:t xml:space="preserve">No member shall be eligible for election as an Executive Officer, appointed position or for nomination, of the Local Union until the person has been a member in continuous good standing in the local </w:t>
-      </w:r>
-      <w:r>
-        <w:rPr>
-          <w:rFonts w:ascii="Lato" w:hAnsi="Lato"/>
+        <w:t>No member shall be eligible for election as an Executive Officer, appointed position or for nomination, of the Local Union until the person has been a member in continuous good standing in the local</w:t>
+      </w:r>
+      <w:r>
+        <w:rPr>
+          <w:rFonts w:ascii="Lato" w:hAnsi="Lato"/>
+          <w:sz w:val="20"/>
+          <w:szCs w:val="20"/>
+          <w:lang w:val="en-US"/>
+        </w:rPr>
+        <w:t xml:space="preserve"> for</w:t>
+      </w:r>
+      <w:r>
+        <w:rPr>
+          <w:rFonts w:ascii="Lato" w:hAnsi="Lato"/>
+          <w:sz w:val="20"/>
+          <w:szCs w:val="20"/>
+          <w:lang w:val="en-US"/>
+        </w:rPr>
+        <w:t xml:space="preserve"> </w:t>
+      </w:r>
+      <w:r>
+        <w:rPr>
+          <w:rFonts w:ascii="Lato" w:hAnsi="Lato"/>
+          <w:strike/>
           <w:color w:val="FF0000"/>
           <w:sz w:val="20"/>
           <w:szCs w:val="20"/>
           <w:lang w:val="en-US"/>
         </w:rPr>
-        <w:t xml:space="preserve">for </w:t>
+        <w:t>one (1) year</w:t>
+      </w:r>
+      <w:r>
+        <w:rPr>
+          <w:rFonts w:ascii="Lato" w:hAnsi="Lato"/>
+          <w:color w:val="FF0000"/>
+          <w:sz w:val="20"/>
+          <w:szCs w:val="20"/>
+          <w:lang w:val="en-US"/>
+        </w:rPr>
+        <w:t xml:space="preserve"> </w:t>
       </w:r>
       <w:r>
         <w:rPr>
@@ -9238,8 +9303,8 @@
     </w:p>
     <w:sectPr>
       <w:footerReference w:type="default" r:id="rId9"/>
-      <w:pgSz w:w="12240" w:h="15840"/>
-      <w:pgMar w:top="1440" w:right="1440" w:bottom="1440" w:left="1440" w:header="708" w:footer="708" w:gutter="0"/>
+      <w:pgSz w:w="12240" w:h="15840" w:code="1"/>
+      <w:pgMar w:top="1440" w:right="1440" w:bottom="1440" w:left="1440" w:header="709" w:footer="709" w:gutter="0"/>
       <w:cols w:space="708"/>
       <w:docGrid w:linePitch="360"/>
     </w:sectPr>

</xml_diff>